<commit_message>
docs: update the documents
</commit_message>
<xml_diff>
--- a/docs/Estrategia Sistema De Votaciones.docx
+++ b/docs/Estrategia Sistema De Votaciones.docx
@@ -12231,7 +12231,7 @@
           <w:szCs w:val="24"/>
         </w:rPr>
         <w:drawing>
-          <wp:inline distT="0" distB="0" distL="0" distR="0" wp14:anchorId="13020C42" wp14:editId="3BEB0ABD">
+          <wp:inline distT="0" distB="0" distL="0" distR="0" wp14:anchorId="13020C42" wp14:editId="2F8A69A2">
             <wp:extent cx="5727700" cy="2926080"/>
             <wp:effectExtent l="0" t="0" r="6350" b="7620"/>
             <wp:docPr id="604387028" name="Imagen 1"/>
@@ -12971,7 +12971,13 @@
               <w:rPr>
                 <w:rFonts w:ascii="Times New Roman" w:eastAsia="Times New Roman" w:hAnsi="Times New Roman" w:cs="Times New Roman"/>
               </w:rPr>
-              <w:t xml:space="preserve">5 </w:t>
+              <w:t>3</w:t>
+            </w:r>
+            <w:r>
+              <w:rPr>
+                <w:rFonts w:ascii="Times New Roman" w:eastAsia="Times New Roman" w:hAnsi="Times New Roman" w:cs="Times New Roman"/>
+              </w:rPr>
+              <w:t xml:space="preserve"> </w:t>
             </w:r>
             <w:r>
               <w:rPr>
@@ -13008,7 +13014,13 @@
               <w:rPr>
                 <w:rFonts w:ascii="Times New Roman" w:eastAsia="Times New Roman" w:hAnsi="Times New Roman" w:cs="Times New Roman"/>
               </w:rPr>
-              <w:t>5 consultas</w:t>
+              <w:t>3</w:t>
+            </w:r>
+            <w:r>
+              <w:rPr>
+                <w:rFonts w:ascii="Times New Roman" w:eastAsia="Times New Roman" w:hAnsi="Times New Roman" w:cs="Times New Roman"/>
+              </w:rPr>
+              <w:t xml:space="preserve"> consultas</w:t>
             </w:r>
           </w:p>
         </w:tc>
@@ -13143,7 +13155,13 @@
               <w:rPr>
                 <w:rFonts w:ascii="Times New Roman" w:eastAsia="Times New Roman" w:hAnsi="Times New Roman" w:cs="Times New Roman"/>
               </w:rPr>
-              <w:t xml:space="preserve">6 </w:t>
+              <w:t>6</w:t>
+            </w:r>
+            <w:r>
+              <w:rPr>
+                <w:rFonts w:ascii="Times New Roman" w:eastAsia="Times New Roman" w:hAnsi="Times New Roman" w:cs="Times New Roman"/>
+              </w:rPr>
+              <w:t xml:space="preserve"> </w:t>
             </w:r>
             <w:r>
               <w:rPr>
@@ -13217,7 +13235,13 @@
               <w:rPr>
                 <w:rFonts w:ascii="Gungsuh" w:eastAsia="Gungsuh" w:hAnsi="Gungsuh" w:cs="Gungsuh"/>
               </w:rPr>
-              <w:t>El sistema responde sin fallos y mantiene tiempo de respuesta aceptable (≤ 2 segundos).</w:t>
+              <w:t xml:space="preserve">El sistema responde sin fallos </w:t>
+            </w:r>
+            <w:r>
+              <w:rPr>
+                <w:rFonts w:ascii="Gungsuh" w:eastAsia="Gungsuh" w:hAnsi="Gungsuh" w:cs="Gungsuh"/>
+              </w:rPr>
+              <w:t>manteniendo la conectividad a los 6 clientes</w:t>
             </w:r>
           </w:p>
         </w:tc>
@@ -13408,7 +13432,7 @@
               <w:rPr>
                 <w:rFonts w:ascii="Times New Roman" w:eastAsia="Times New Roman" w:hAnsi="Times New Roman" w:cs="Times New Roman"/>
               </w:rPr>
-              <w:t>5</w:t>
+              <w:t>10</w:t>
             </w:r>
             <w:r>
               <w:rPr>
@@ -13420,6 +13444,207 @@
         </w:tc>
       </w:tr>
     </w:tbl>
+    <w:p>
+      <w:pPr>
+        <w:spacing w:before="240" w:after="240" w:line="240" w:lineRule="auto"/>
+        <w:rPr>
+          <w:rFonts w:ascii="Times New Roman" w:eastAsia="Times New Roman" w:hAnsi="Times New Roman" w:cs="Times New Roman"/>
+        </w:rPr>
+      </w:pPr>
+      <w:r>
+        <w:rPr>
+          <w:rFonts w:ascii="Times New Roman" w:eastAsia="Times New Roman" w:hAnsi="Times New Roman" w:cs="Times New Roman"/>
+        </w:rPr>
+        <w:t>Foto Prueba 1</w:t>
+      </w:r>
+    </w:p>
+    <w:p>
+      <w:pPr>
+        <w:spacing w:before="240" w:after="240" w:line="240" w:lineRule="auto"/>
+        <w:rPr>
+          <w:rFonts w:ascii="Times New Roman" w:eastAsia="Times New Roman" w:hAnsi="Times New Roman" w:cs="Times New Roman"/>
+        </w:rPr>
+      </w:pPr>
+      <w:r>
+        <w:rPr>
+          <w:rFonts w:ascii="Times New Roman" w:eastAsia="Times New Roman" w:hAnsi="Times New Roman" w:cs="Times New Roman"/>
+        </w:rPr>
+        <w:drawing>
+          <wp:inline distT="0" distB="0" distL="0" distR="0" wp14:anchorId="7E61BBBB" wp14:editId="20003978">
+            <wp:extent cx="5733415" cy="3003550"/>
+            <wp:effectExtent l="0" t="0" r="635" b="6350"/>
+            <wp:docPr id="1710337449" name="Imagen 1" descr="Interfaz de usuario gráfica&#10;&#10;Descripción generada automáticamente"/>
+            <wp:cNvGraphicFramePr>
+              <a:graphicFrameLocks xmlns:a="http://schemas.openxmlformats.org/drawingml/2006/main" noChangeAspect="1"/>
+            </wp:cNvGraphicFramePr>
+            <a:graphic xmlns:a="http://schemas.openxmlformats.org/drawingml/2006/main">
+              <a:graphicData uri="http://schemas.openxmlformats.org/drawingml/2006/picture">
+                <pic:pic xmlns:pic="http://schemas.openxmlformats.org/drawingml/2006/picture">
+                  <pic:nvPicPr>
+                    <pic:cNvPr id="1710337449" name="Imagen 1" descr="Interfaz de usuario gráfica&#10;&#10;Descripción generada automáticamente"/>
+                    <pic:cNvPicPr/>
+                  </pic:nvPicPr>
+                  <pic:blipFill>
+                    <a:blip r:embed="rId7"/>
+                    <a:stretch>
+                      <a:fillRect/>
+                    </a:stretch>
+                  </pic:blipFill>
+                  <pic:spPr>
+                    <a:xfrm>
+                      <a:off x="0" y="0"/>
+                      <a:ext cx="5733415" cy="3003550"/>
+                    </a:xfrm>
+                    <a:prstGeom prst="rect">
+                      <a:avLst/>
+                    </a:prstGeom>
+                  </pic:spPr>
+                </pic:pic>
+              </a:graphicData>
+            </a:graphic>
+          </wp:inline>
+        </w:drawing>
+      </w:r>
+    </w:p>
+    <w:p>
+      <w:pPr>
+        <w:spacing w:before="240" w:after="240" w:line="240" w:lineRule="auto"/>
+        <w:rPr>
+          <w:rFonts w:ascii="Times New Roman" w:eastAsia="Times New Roman" w:hAnsi="Times New Roman" w:cs="Times New Roman"/>
+        </w:rPr>
+      </w:pPr>
+      <w:r>
+        <w:rPr>
+          <w:rFonts w:ascii="Times New Roman" w:eastAsia="Times New Roman" w:hAnsi="Times New Roman" w:cs="Times New Roman"/>
+        </w:rPr>
+        <w:t>Foto Prueba 2</w:t>
+      </w:r>
+    </w:p>
+    <w:p>
+      <w:pPr>
+        <w:spacing w:before="240" w:after="240" w:line="240" w:lineRule="auto"/>
+        <w:rPr>
+          <w:rFonts w:ascii="Times New Roman" w:eastAsia="Times New Roman" w:hAnsi="Times New Roman" w:cs="Times New Roman"/>
+        </w:rPr>
+      </w:pPr>
+      <w:r>
+        <w:rPr>
+          <w:rFonts w:ascii="Times New Roman" w:eastAsia="Times New Roman" w:hAnsi="Times New Roman" w:cs="Times New Roman"/>
+        </w:rPr>
+        <w:t>No cupieron en la captura</w:t>
+      </w:r>
+    </w:p>
+    <w:p>
+      <w:pPr>
+        <w:spacing w:before="240" w:after="240" w:line="240" w:lineRule="auto"/>
+        <w:rPr>
+          <w:rFonts w:ascii="Times New Roman" w:eastAsia="Times New Roman" w:hAnsi="Times New Roman" w:cs="Times New Roman"/>
+        </w:rPr>
+      </w:pPr>
+      <w:r>
+        <w:rPr>
+          <w:rFonts w:ascii="Times New Roman" w:eastAsia="Times New Roman" w:hAnsi="Times New Roman" w:cs="Times New Roman"/>
+        </w:rPr>
+        <w:drawing>
+          <wp:inline distT="0" distB="0" distL="0" distR="0" wp14:anchorId="2C4CACA5" wp14:editId="637AA0E7">
+            <wp:extent cx="5733415" cy="3018155"/>
+            <wp:effectExtent l="0" t="0" r="635" b="0"/>
+            <wp:docPr id="1107506679" name="Imagen 1" descr="Pantalla de computadora&#10;&#10;Descripción generada automáticamente"/>
+            <wp:cNvGraphicFramePr>
+              <a:graphicFrameLocks xmlns:a="http://schemas.openxmlformats.org/drawingml/2006/main" noChangeAspect="1"/>
+            </wp:cNvGraphicFramePr>
+            <a:graphic xmlns:a="http://schemas.openxmlformats.org/drawingml/2006/main">
+              <a:graphicData uri="http://schemas.openxmlformats.org/drawingml/2006/picture">
+                <pic:pic xmlns:pic="http://schemas.openxmlformats.org/drawingml/2006/picture">
+                  <pic:nvPicPr>
+                    <pic:cNvPr id="1107506679" name="Imagen 1" descr="Pantalla de computadora&#10;&#10;Descripción generada automáticamente"/>
+                    <pic:cNvPicPr/>
+                  </pic:nvPicPr>
+                  <pic:blipFill>
+                    <a:blip r:embed="rId8"/>
+                    <a:stretch>
+                      <a:fillRect/>
+                    </a:stretch>
+                  </pic:blipFill>
+                  <pic:spPr>
+                    <a:xfrm>
+                      <a:off x="0" y="0"/>
+                      <a:ext cx="5733415" cy="3018155"/>
+                    </a:xfrm>
+                    <a:prstGeom prst="rect">
+                      <a:avLst/>
+                    </a:prstGeom>
+                  </pic:spPr>
+                </pic:pic>
+              </a:graphicData>
+            </a:graphic>
+          </wp:inline>
+        </w:drawing>
+      </w:r>
+    </w:p>
+    <w:p>
+      <w:pPr>
+        <w:spacing w:before="240" w:after="240" w:line="240" w:lineRule="auto"/>
+        <w:rPr>
+          <w:rFonts w:ascii="Times New Roman" w:eastAsia="Times New Roman" w:hAnsi="Times New Roman" w:cs="Times New Roman"/>
+        </w:rPr>
+      </w:pPr>
+      <w:r>
+        <w:rPr>
+          <w:rFonts w:ascii="Times New Roman" w:eastAsia="Times New Roman" w:hAnsi="Times New Roman" w:cs="Times New Roman"/>
+        </w:rPr>
+        <w:t>Foto Prueba 3</w:t>
+      </w:r>
+    </w:p>
+    <w:p>
+      <w:pPr>
+        <w:spacing w:before="240" w:after="240" w:line="240" w:lineRule="auto"/>
+        <w:rPr>
+          <w:rFonts w:ascii="Times New Roman" w:eastAsia="Times New Roman" w:hAnsi="Times New Roman" w:cs="Times New Roman"/>
+        </w:rPr>
+      </w:pPr>
+      <w:r>
+        <w:rPr>
+          <w:rFonts w:ascii="Times New Roman" w:eastAsia="Times New Roman" w:hAnsi="Times New Roman" w:cs="Times New Roman"/>
+        </w:rPr>
+        <w:lastRenderedPageBreak/>
+        <w:drawing>
+          <wp:inline distT="0" distB="0" distL="0" distR="0" wp14:anchorId="29C268C3" wp14:editId="177D5971">
+            <wp:extent cx="5733415" cy="3100070"/>
+            <wp:effectExtent l="0" t="0" r="635" b="5080"/>
+            <wp:docPr id="882255920" name="Imagen 1" descr="Captura de pantalla de computadora&#10;&#10;Descripción generada automáticamente"/>
+            <wp:cNvGraphicFramePr>
+              <a:graphicFrameLocks xmlns:a="http://schemas.openxmlformats.org/drawingml/2006/main" noChangeAspect="1"/>
+            </wp:cNvGraphicFramePr>
+            <a:graphic xmlns:a="http://schemas.openxmlformats.org/drawingml/2006/main">
+              <a:graphicData uri="http://schemas.openxmlformats.org/drawingml/2006/picture">
+                <pic:pic xmlns:pic="http://schemas.openxmlformats.org/drawingml/2006/picture">
+                  <pic:nvPicPr>
+                    <pic:cNvPr id="882255920" name="Imagen 1" descr="Captura de pantalla de computadora&#10;&#10;Descripción generada automáticamente"/>
+                    <pic:cNvPicPr/>
+                  </pic:nvPicPr>
+                  <pic:blipFill>
+                    <a:blip r:embed="rId9"/>
+                    <a:stretch>
+                      <a:fillRect/>
+                    </a:stretch>
+                  </pic:blipFill>
+                  <pic:spPr>
+                    <a:xfrm>
+                      <a:off x="0" y="0"/>
+                      <a:ext cx="5733415" cy="3100070"/>
+                    </a:xfrm>
+                    <a:prstGeom prst="rect">
+                      <a:avLst/>
+                    </a:prstGeom>
+                  </pic:spPr>
+                </pic:pic>
+              </a:graphicData>
+            </a:graphic>
+          </wp:inline>
+        </w:drawing>
+      </w:r>
+    </w:p>
     <w:p>
       <w:pPr>
         <w:spacing w:before="240" w:after="240" w:line="240" w:lineRule="auto"/>

</xml_diff>